<commit_message>
changed register addresses to 32 bit
</commit_message>
<xml_diff>
--- a/0xVM/datasheet.docx
+++ b/0xVM/datasheet.docx
@@ -135,7 +135,16 @@
                         <w:sz w:val="24"/>
                         <w:szCs w:val="24"/>
                       </w:rPr>
-                      <w:t>0xVM datash</w:t>
+                      <w:t xml:space="preserve">0xVM </w:t>
+                    </w:r>
+                    <w:proofErr w:type="spellStart"/>
+                    <w:r>
+                      <w:rPr>
+                        <w:color w:val="000000" w:themeColor="text1"/>
+                        <w:sz w:val="24"/>
+                        <w:szCs w:val="24"/>
+                      </w:rPr>
+                      <w:t>datash</w:t>
                     </w:r>
                     <w:r>
                       <w:rPr>
@@ -153,6 +162,7 @@
                       </w:rPr>
                       <w:t>et</w:t>
                     </w:r>
+                    <w:proofErr w:type="spellEnd"/>
                   </w:p>
                 </w:tc>
               </w:sdtContent>
@@ -2775,7 +2785,21 @@
               <w:rPr>
                 <w:lang w:val="en-US"/>
               </w:rPr>
-              <w:t xml:space="preserve"> PC + 1</w:t>
+              <w:t xml:space="preserve"> </w:t>
+            </w:r>
+            <w:proofErr w:type="spellStart"/>
+            <w:r>
+              <w:rPr>
+                <w:lang w:val="en-US"/>
+              </w:rPr>
+              <w:t>PC</w:t>
+            </w:r>
+            <w:proofErr w:type="spellEnd"/>
+            <w:r>
+              <w:rPr>
+                <w:lang w:val="en-US"/>
+              </w:rPr>
+              <w:t xml:space="preserve"> + 1</w:t>
             </w:r>
           </w:p>
         </w:tc>
@@ -3492,7 +3516,21 @@
               <w:rPr>
                 <w:lang w:val="en-US"/>
               </w:rPr>
-              <w:t xml:space="preserve"> PC + 1</w:t>
+              <w:t xml:space="preserve"> </w:t>
+            </w:r>
+            <w:proofErr w:type="spellStart"/>
+            <w:r>
+              <w:rPr>
+                <w:lang w:val="en-US"/>
+              </w:rPr>
+              <w:t>PC</w:t>
+            </w:r>
+            <w:proofErr w:type="spellEnd"/>
+            <w:r>
+              <w:rPr>
+                <w:lang w:val="en-US"/>
+              </w:rPr>
+              <w:t xml:space="preserve"> + 1</w:t>
             </w:r>
           </w:p>
         </w:tc>
@@ -4005,8 +4043,16 @@
         <w:rPr>
           <w:lang w:val="en-US"/>
         </w:rPr>
-        <w:t xml:space="preserve"> K</w:t>
-      </w:r>
+        <w:t xml:space="preserve"> </w:t>
+      </w:r>
+      <w:proofErr w:type="spellStart"/>
+      <w:r>
+        <w:rPr>
+          <w:lang w:val="en-US"/>
+        </w:rPr>
+        <w:t>K</w:t>
+      </w:r>
+      <w:proofErr w:type="spellEnd"/>
     </w:p>
     <w:tbl>
       <w:tblPr>
@@ -4238,7 +4284,21 @@
               <w:rPr>
                 <w:lang w:val="en-US"/>
               </w:rPr>
-              <w:t xml:space="preserve"> PC + 1</w:t>
+              <w:t xml:space="preserve"> </w:t>
+            </w:r>
+            <w:proofErr w:type="spellStart"/>
+            <w:r>
+              <w:rPr>
+                <w:lang w:val="en-US"/>
+              </w:rPr>
+              <w:t>PC</w:t>
+            </w:r>
+            <w:proofErr w:type="spellEnd"/>
+            <w:r>
+              <w:rPr>
+                <w:lang w:val="en-US"/>
+              </w:rPr>
+              <w:t xml:space="preserve"> + 1</w:t>
             </w:r>
           </w:p>
         </w:tc>
@@ -4960,7 +5020,21 @@
               <w:rPr>
                 <w:lang w:val="en-US"/>
               </w:rPr>
-              <w:t xml:space="preserve"> PC + 1</w:t>
+              <w:t xml:space="preserve"> </w:t>
+            </w:r>
+            <w:proofErr w:type="spellStart"/>
+            <w:r>
+              <w:rPr>
+                <w:lang w:val="en-US"/>
+              </w:rPr>
+              <w:t>PC</w:t>
+            </w:r>
+            <w:proofErr w:type="spellEnd"/>
+            <w:r>
+              <w:rPr>
+                <w:lang w:val="en-US"/>
+              </w:rPr>
+              <w:t xml:space="preserve"> + 1</w:t>
             </w:r>
           </w:p>
         </w:tc>
@@ -5638,7 +5712,21 @@
               <w:rPr>
                 <w:lang w:val="en-US"/>
               </w:rPr>
-              <w:t xml:space="preserve"> PC + 1</w:t>
+              <w:t xml:space="preserve"> </w:t>
+            </w:r>
+            <w:proofErr w:type="spellStart"/>
+            <w:r>
+              <w:rPr>
+                <w:lang w:val="en-US"/>
+              </w:rPr>
+              <w:t>PC</w:t>
+            </w:r>
+            <w:proofErr w:type="spellEnd"/>
+            <w:r>
+              <w:rPr>
+                <w:lang w:val="en-US"/>
+              </w:rPr>
+              <w:t xml:space="preserve"> + 1</w:t>
             </w:r>
           </w:p>
         </w:tc>
@@ -6304,7 +6392,21 @@
               <w:rPr>
                 <w:lang w:val="en-US"/>
               </w:rPr>
-              <w:t xml:space="preserve"> PC + 1</w:t>
+              <w:t xml:space="preserve"> </w:t>
+            </w:r>
+            <w:proofErr w:type="spellStart"/>
+            <w:r>
+              <w:rPr>
+                <w:lang w:val="en-US"/>
+              </w:rPr>
+              <w:t>PC</w:t>
+            </w:r>
+            <w:proofErr w:type="spellEnd"/>
+            <w:r>
+              <w:rPr>
+                <w:lang w:val="en-US"/>
+              </w:rPr>
+              <w:t xml:space="preserve"> + 1</w:t>
             </w:r>
           </w:p>
         </w:tc>
@@ -6837,7 +6939,21 @@
         <w:rPr>
           <w:lang w:val="en-US"/>
         </w:rPr>
-        <w:t xml:space="preserve"> SP </w:t>
+        <w:t xml:space="preserve"> </w:t>
+      </w:r>
+      <w:proofErr w:type="spellStart"/>
+      <w:r>
+        <w:rPr>
+          <w:lang w:val="en-US"/>
+        </w:rPr>
+        <w:t>SP</w:t>
+      </w:r>
+      <w:proofErr w:type="spellEnd"/>
+      <w:r>
+        <w:rPr>
+          <w:lang w:val="en-US"/>
+        </w:rPr>
+        <w:t xml:space="preserve"> </w:t>
       </w:r>
       <w:r>
         <w:rPr>
@@ -7006,7 +7122,21 @@
               <w:rPr>
                 <w:lang w:val="en-US"/>
               </w:rPr>
-              <w:t xml:space="preserve"> PC + 1</w:t>
+              <w:t xml:space="preserve"> </w:t>
+            </w:r>
+            <w:proofErr w:type="spellStart"/>
+            <w:r>
+              <w:rPr>
+                <w:lang w:val="en-US"/>
+              </w:rPr>
+              <w:t>PC</w:t>
+            </w:r>
+            <w:proofErr w:type="spellEnd"/>
+            <w:r>
+              <w:rPr>
+                <w:lang w:val="en-US"/>
+              </w:rPr>
+              <w:t xml:space="preserve"> + 1</w:t>
             </w:r>
           </w:p>
         </w:tc>
@@ -7534,12 +7664,14 @@
         </w:rPr>
         <w:t xml:space="preserve"> </w:t>
       </w:r>
+      <w:proofErr w:type="spellStart"/>
       <w:r>
         <w:rPr>
           <w:lang w:val="en-US"/>
         </w:rPr>
         <w:t>K</w:t>
       </w:r>
+      <w:proofErr w:type="spellEnd"/>
       <w:r>
         <w:rPr>
           <w:lang w:val="en-US"/>
@@ -7556,7 +7688,21 @@
         <w:rPr>
           <w:lang w:val="en-US"/>
         </w:rPr>
-        <w:t xml:space="preserve"> SP - 4</w:t>
+        <w:t xml:space="preserve"> </w:t>
+      </w:r>
+      <w:proofErr w:type="spellStart"/>
+      <w:r>
+        <w:rPr>
+          <w:lang w:val="en-US"/>
+        </w:rPr>
+        <w:t>SP</w:t>
+      </w:r>
+      <w:proofErr w:type="spellEnd"/>
+      <w:r>
+        <w:rPr>
+          <w:lang w:val="en-US"/>
+        </w:rPr>
+        <w:t xml:space="preserve"> - 4</w:t>
       </w:r>
     </w:p>
     <w:tbl>
@@ -7761,7 +7907,21 @@
               <w:rPr>
                 <w:lang w:val="en-US"/>
               </w:rPr>
-              <w:t xml:space="preserve"> PC + 1</w:t>
+              <w:t xml:space="preserve"> </w:t>
+            </w:r>
+            <w:proofErr w:type="spellStart"/>
+            <w:r>
+              <w:rPr>
+                <w:lang w:val="en-US"/>
+              </w:rPr>
+              <w:t>PC</w:t>
+            </w:r>
+            <w:proofErr w:type="spellEnd"/>
+            <w:r>
+              <w:rPr>
+                <w:lang w:val="en-US"/>
+              </w:rPr>
+              <w:t xml:space="preserve"> + 1</w:t>
             </w:r>
           </w:p>
         </w:tc>
@@ -8262,7 +8422,21 @@
         <w:rPr>
           <w:lang w:val="en-US"/>
         </w:rPr>
-        <w:t xml:space="preserve"> SP - 4</w:t>
+        <w:t xml:space="preserve"> </w:t>
+      </w:r>
+      <w:proofErr w:type="spellStart"/>
+      <w:r>
+        <w:rPr>
+          <w:lang w:val="en-US"/>
+        </w:rPr>
+        <w:t>SP</w:t>
+      </w:r>
+      <w:proofErr w:type="spellEnd"/>
+      <w:r>
+        <w:rPr>
+          <w:lang w:val="en-US"/>
+        </w:rPr>
+        <w:t xml:space="preserve"> - 4</w:t>
       </w:r>
     </w:p>
     <w:tbl>
@@ -8419,7 +8593,21 @@
               <w:rPr>
                 <w:lang w:val="en-US"/>
               </w:rPr>
-              <w:t xml:space="preserve"> PC + 1</w:t>
+              <w:t xml:space="preserve"> </w:t>
+            </w:r>
+            <w:proofErr w:type="spellStart"/>
+            <w:r>
+              <w:rPr>
+                <w:lang w:val="en-US"/>
+              </w:rPr>
+              <w:t>PC</w:t>
+            </w:r>
+            <w:proofErr w:type="spellEnd"/>
+            <w:r>
+              <w:rPr>
+                <w:lang w:val="en-US"/>
+              </w:rPr>
+              <w:t xml:space="preserve"> + 1</w:t>
             </w:r>
           </w:p>
         </w:tc>
@@ -9171,7 +9359,21 @@
               <w:rPr>
                 <w:lang w:val="en-US"/>
               </w:rPr>
-              <w:t xml:space="preserve"> PC + 1</w:t>
+              <w:t xml:space="preserve"> </w:t>
+            </w:r>
+            <w:proofErr w:type="spellStart"/>
+            <w:r>
+              <w:rPr>
+                <w:lang w:val="en-US"/>
+              </w:rPr>
+              <w:t>PC</w:t>
+            </w:r>
+            <w:proofErr w:type="spellEnd"/>
+            <w:r>
+              <w:rPr>
+                <w:lang w:val="en-US"/>
+              </w:rPr>
+              <w:t xml:space="preserve"> + 1</w:t>
             </w:r>
           </w:p>
         </w:tc>
@@ -9899,14 +10101,7 @@
                     <w:rFonts w:ascii="Cambria Math" w:hAnsi="Cambria Math"/>
                     <w:lang w:val="en-US"/>
                   </w:rPr>
-                  <m:t xml:space="preserve"> 0 ≤ </m:t>
-                </m:r>
-                <m:r>
-                  <w:rPr>
-                    <w:rFonts w:ascii="Cambria Math" w:hAnsi="Cambria Math"/>
-                    <w:lang w:val="en-US"/>
-                  </w:rPr>
-                  <m:t>R</m:t>
+                  <m:t xml:space="preserve"> 0 ≤ R</m:t>
                 </m:r>
                 <m:sSub>
                   <m:sSubPr>
@@ -9974,7 +10169,21 @@
               <w:rPr>
                 <w:lang w:val="en-US"/>
               </w:rPr>
-              <w:t xml:space="preserve"> PC + 1</w:t>
+              <w:t xml:space="preserve"> </w:t>
+            </w:r>
+            <w:proofErr w:type="spellStart"/>
+            <w:r>
+              <w:rPr>
+                <w:lang w:val="en-US"/>
+              </w:rPr>
+              <w:t>PC</w:t>
+            </w:r>
+            <w:proofErr w:type="spellEnd"/>
+            <w:r>
+              <w:rPr>
+                <w:lang w:val="en-US"/>
+              </w:rPr>
+              <w:t xml:space="preserve"> + 1</w:t>
             </w:r>
           </w:p>
         </w:tc>
@@ -10516,7 +10725,21 @@
         <w:rPr>
           <w:lang w:val="en-US"/>
         </w:rPr>
-        <w:t xml:space="preserve"> PC + 1</w:t>
+        <w:t xml:space="preserve"> </w:t>
+      </w:r>
+      <w:proofErr w:type="spellStart"/>
+      <w:r>
+        <w:rPr>
+          <w:lang w:val="en-US"/>
+        </w:rPr>
+        <w:t>PC</w:t>
+      </w:r>
+      <w:proofErr w:type="spellEnd"/>
+      <w:r>
+        <w:rPr>
+          <w:lang w:val="en-US"/>
+        </w:rPr>
+        <w:t xml:space="preserve"> + 1</w:t>
       </w:r>
     </w:p>
     <w:tbl>
@@ -10748,7 +10971,21 @@
               <w:rPr>
                 <w:lang w:val="en-US"/>
               </w:rPr>
-              <w:t xml:space="preserve"> PC + 1</w:t>
+              <w:t xml:space="preserve"> </w:t>
+            </w:r>
+            <w:proofErr w:type="spellStart"/>
+            <w:r>
+              <w:rPr>
+                <w:lang w:val="en-US"/>
+              </w:rPr>
+              <w:t>PC</w:t>
+            </w:r>
+            <w:proofErr w:type="spellEnd"/>
+            <w:r>
+              <w:rPr>
+                <w:lang w:val="en-US"/>
+              </w:rPr>
+              <w:t xml:space="preserve"> + 1</w:t>
             </w:r>
           </w:p>
         </w:tc>
@@ -11270,7 +11507,21 @@
         <w:rPr>
           <w:lang w:val="en-US"/>
         </w:rPr>
-        <w:t xml:space="preserve"> PC + 1</w:t>
+        <w:t xml:space="preserve"> </w:t>
+      </w:r>
+      <w:proofErr w:type="spellStart"/>
+      <w:r>
+        <w:rPr>
+          <w:lang w:val="en-US"/>
+        </w:rPr>
+        <w:t>PC</w:t>
+      </w:r>
+      <w:proofErr w:type="spellEnd"/>
+      <w:r>
+        <w:rPr>
+          <w:lang w:val="en-US"/>
+        </w:rPr>
+        <w:t xml:space="preserve"> + 1</w:t>
       </w:r>
     </w:p>
     <w:tbl>
@@ -11484,7 +11735,21 @@
               <w:rPr>
                 <w:lang w:val="en-US"/>
               </w:rPr>
-              <w:t xml:space="preserve"> PC + 1</w:t>
+              <w:t xml:space="preserve"> </w:t>
+            </w:r>
+            <w:proofErr w:type="spellStart"/>
+            <w:r>
+              <w:rPr>
+                <w:lang w:val="en-US"/>
+              </w:rPr>
+              <w:t>PC</w:t>
+            </w:r>
+            <w:proofErr w:type="spellEnd"/>
+            <w:r>
+              <w:rPr>
+                <w:lang w:val="en-US"/>
+              </w:rPr>
+              <w:t xml:space="preserve"> + 1</w:t>
             </w:r>
           </w:p>
         </w:tc>
@@ -11884,16 +12149,7 @@
       </w:pPr>
       <w:r>
         <w:lastRenderedPageBreak/>
-        <w:t>BR</w:t>
-      </w:r>
-      <w:r>
-        <w:t>EQ</w:t>
-      </w:r>
-      <w:r>
-        <w:t xml:space="preserve"> – Branch if </w:t>
-      </w:r>
-      <w:r>
-        <w:t>equal</w:t>
+        <w:t>BREQ – Branch if equal</w:t>
       </w:r>
     </w:p>
     <w:p>
@@ -11923,19 +12179,7 @@
         <w:rPr>
           <w:lang w:val="en-US"/>
         </w:rPr>
-        <w:t xml:space="preserve">Conditional branch. </w:t>
-      </w:r>
-      <w:r>
-        <w:rPr>
-          <w:lang w:val="en-US"/>
-        </w:rPr>
-        <w:t>Checks if the ACC is equal to a value and branches to the absolute if true</w:t>
-      </w:r>
-      <w:r>
-        <w:rPr>
-          <w:lang w:val="en-US"/>
-        </w:rPr>
-        <w:t>.</w:t>
+        <w:t>Conditional branch. Checks if the ACC is equal to a value and branches to the absolute if true.</w:t>
       </w:r>
     </w:p>
     <w:p>
@@ -11956,31 +12200,7 @@
         <w:rPr>
           <w:lang w:val="en-US"/>
         </w:rPr>
-        <w:t xml:space="preserve">If </w:t>
-      </w:r>
-      <w:r>
-        <w:rPr>
-          <w:lang w:val="en-US"/>
-        </w:rPr>
-        <w:t>ACC</w:t>
-      </w:r>
-      <w:r>
-        <w:rPr>
-          <w:lang w:val="en-US"/>
-        </w:rPr>
-        <w:t xml:space="preserve"> = </w:t>
-      </w:r>
-      <w:r>
-        <w:rPr>
-          <w:lang w:val="en-US"/>
-        </w:rPr>
-        <w:t>K</w:t>
-      </w:r>
-      <w:r>
-        <w:rPr>
-          <w:lang w:val="en-US"/>
-        </w:rPr>
-        <w:t xml:space="preserve"> then PC </w:t>
+        <w:t xml:space="preserve">If ACC = K then PC </w:t>
       </w:r>
       <w:r>
         <w:rPr>
@@ -12004,769 +12224,21 @@
         <w:rPr>
           <w:lang w:val="en-US"/>
         </w:rPr>
-        <w:t xml:space="preserve"> PC + 1</w:t>
-      </w:r>
-    </w:p>
-    <w:tbl>
-      <w:tblPr>
-        <w:tblStyle w:val="Tabellenraster"/>
-        <w:tblW w:w="0" w:type="auto"/>
-        <w:tblBorders>
-          <w:top w:val="none" w:sz="0" w:space="0" w:color="auto"/>
-          <w:left w:val="none" w:sz="0" w:space="0" w:color="auto"/>
-          <w:bottom w:val="none" w:sz="0" w:space="0" w:color="auto"/>
-          <w:right w:val="none" w:sz="0" w:space="0" w:color="auto"/>
-          <w:insideH w:val="none" w:sz="0" w:space="0" w:color="auto"/>
-          <w:insideV w:val="none" w:sz="0" w:space="0" w:color="auto"/>
-        </w:tblBorders>
-        <w:tblLook w:val="04A0" w:firstRow="1" w:lastRow="0" w:firstColumn="1" w:lastColumn="0" w:noHBand="0" w:noVBand="1"/>
-      </w:tblPr>
-      <w:tblGrid>
-        <w:gridCol w:w="3020"/>
-        <w:gridCol w:w="3021"/>
-        <w:gridCol w:w="3021"/>
-      </w:tblGrid>
-      <w:tr>
-        <w:tc>
-          <w:tcPr>
-            <w:tcW w:w="3020" w:type="dxa"/>
-          </w:tcPr>
-          <w:p>
-            <w:pPr>
-              <w:rPr>
-                <w:b/>
-                <w:lang w:val="en-US"/>
-              </w:rPr>
-            </w:pPr>
-            <w:r>
-              <w:rPr>
-                <w:b/>
-                <w:lang w:val="en-US"/>
-              </w:rPr>
-              <w:t>Syntax</w:t>
-            </w:r>
-          </w:p>
-        </w:tc>
-        <w:tc>
-          <w:tcPr>
-            <w:tcW w:w="3021" w:type="dxa"/>
-          </w:tcPr>
-          <w:p>
-            <w:pPr>
-              <w:rPr>
-                <w:b/>
-                <w:lang w:val="en-US"/>
-              </w:rPr>
-            </w:pPr>
-            <w:r>
-              <w:rPr>
-                <w:b/>
-                <w:lang w:val="en-US"/>
-              </w:rPr>
-              <w:t>Operands</w:t>
-            </w:r>
-          </w:p>
-        </w:tc>
-        <w:tc>
-          <w:tcPr>
-            <w:tcW w:w="3021" w:type="dxa"/>
-          </w:tcPr>
-          <w:p>
-            <w:pPr>
-              <w:rPr>
-                <w:b/>
-                <w:lang w:val="en-US"/>
-              </w:rPr>
-            </w:pPr>
-            <w:r>
-              <w:rPr>
-                <w:b/>
-                <w:lang w:val="en-US"/>
-              </w:rPr>
-              <w:t>Program counter</w:t>
-            </w:r>
-          </w:p>
-        </w:tc>
-      </w:tr>
-      <w:tr>
-        <w:tc>
-          <w:tcPr>
-            <w:tcW w:w="3020" w:type="dxa"/>
-          </w:tcPr>
-          <w:p>
-            <w:pPr>
-              <w:spacing w:line="360" w:lineRule="auto"/>
-              <w:rPr>
-                <w:lang w:val="en-US"/>
-              </w:rPr>
-            </w:pPr>
-            <w:r>
-              <w:rPr>
-                <w:lang w:val="en-US"/>
-              </w:rPr>
-              <w:t xml:space="preserve">BRBC </w:t>
-            </w:r>
-            <w:r>
-              <w:rPr>
-                <w:lang w:val="en-US"/>
-              </w:rPr>
-              <w:t>K</w:t>
-            </w:r>
-            <w:r>
-              <w:rPr>
-                <w:lang w:val="en-US"/>
-              </w:rPr>
-              <w:t>, k</w:t>
-            </w:r>
-          </w:p>
-        </w:tc>
-        <w:tc>
-          <w:tcPr>
-            <w:tcW w:w="3021" w:type="dxa"/>
-          </w:tcPr>
-          <w:p>
-            <w:pPr>
-              <w:rPr>
-                <w:lang w:val="en-US"/>
-              </w:rPr>
-            </w:pPr>
-            <m:oMathPara>
-              <m:oMathParaPr>
-                <m:jc m:val="left"/>
-              </m:oMathParaPr>
-              <m:oMath>
-                <m:r>
-                  <w:rPr>
-                    <w:rFonts w:ascii="Cambria Math" w:hAnsi="Cambria Math"/>
-                    <w:lang w:val="en-US"/>
-                  </w:rPr>
-                  <m:t xml:space="preserve"> 0 ≤ </m:t>
-                </m:r>
-                <m:r>
-                  <w:rPr>
-                    <w:rFonts w:ascii="Cambria Math" w:hAnsi="Cambria Math"/>
-                    <w:lang w:val="en-US"/>
-                  </w:rPr>
-                  <m:t>K</m:t>
-                </m:r>
-                <m:r>
-                  <w:rPr>
-                    <w:rFonts w:ascii="Cambria Math" w:hAnsi="Cambria Math"/>
-                    <w:lang w:val="en-US"/>
-                  </w:rPr>
-                  <m:t xml:space="preserve"> ≤ </m:t>
-                </m:r>
-                <m:sSup>
-                  <m:sSupPr>
-                    <m:ctrlPr>
-                      <w:rPr>
-                        <w:rFonts w:ascii="Cambria Math" w:hAnsi="Cambria Math"/>
-                        <w:i/>
-                        <w:lang w:val="en-US"/>
-                      </w:rPr>
-                    </m:ctrlPr>
-                  </m:sSupPr>
-                  <m:e>
-                    <m:r>
-                      <w:rPr>
-                        <w:rFonts w:ascii="Cambria Math" w:hAnsi="Cambria Math"/>
-                        <w:lang w:val="en-US"/>
-                      </w:rPr>
-                      <m:t>2</m:t>
-                    </m:r>
-                  </m:e>
-                  <m:sup>
-                    <m:r>
-                      <w:rPr>
-                        <w:rFonts w:ascii="Cambria Math" w:hAnsi="Cambria Math"/>
-                        <w:lang w:val="en-US"/>
-                      </w:rPr>
-                      <m:t>32</m:t>
-                    </m:r>
-                  </m:sup>
-                </m:sSup>
-                <m:r>
-                  <w:rPr>
-                    <w:rFonts w:ascii="Cambria Math" w:hAnsi="Cambria Math"/>
-                    <w:lang w:val="en-US"/>
-                  </w:rPr>
-                  <m:t>-1</m:t>
-                </m:r>
-              </m:oMath>
-            </m:oMathPara>
-          </w:p>
-          <w:p>
-            <w:pPr>
-              <w:rPr>
-                <w:lang w:val="en-US"/>
-              </w:rPr>
-            </w:pPr>
-            <m:oMathPara>
-              <m:oMathParaPr>
-                <m:jc m:val="left"/>
-              </m:oMathParaPr>
-              <m:oMath>
-                <m:r>
-                  <w:rPr>
-                    <w:rFonts w:ascii="Cambria Math" w:hAnsi="Cambria Math"/>
-                    <w:lang w:val="en-US"/>
-                  </w:rPr>
-                  <m:t>0≤k≤mX</m:t>
-                </m:r>
-              </m:oMath>
-            </m:oMathPara>
-          </w:p>
-        </w:tc>
-        <w:tc>
-          <w:tcPr>
-            <w:tcW w:w="3021" w:type="dxa"/>
-          </w:tcPr>
-          <w:p>
-            <w:pPr>
-              <w:rPr>
-                <w:lang w:val="en-US"/>
-              </w:rPr>
-            </w:pPr>
-            <w:r>
-              <w:rPr>
-                <w:lang w:val="en-US"/>
-              </w:rPr>
-              <w:t xml:space="preserve">PC </w:t>
-            </w:r>
-            <w:r>
-              <w:rPr>
-                <w:lang w:val="en-US"/>
-              </w:rPr>
-              <w:sym w:font="Wingdings" w:char="F0DF"/>
-            </w:r>
-            <w:r>
-              <w:rPr>
-                <w:lang w:val="en-US"/>
-              </w:rPr>
-              <w:t xml:space="preserve"> k</w:t>
-            </w:r>
-          </w:p>
-          <w:p>
-            <w:pPr>
-              <w:rPr>
-                <w:lang w:val="en-US"/>
-              </w:rPr>
-            </w:pPr>
-            <w:r>
-              <w:rPr>
-                <w:lang w:val="en-US"/>
-              </w:rPr>
-              <w:t xml:space="preserve">PC </w:t>
-            </w:r>
-            <w:r>
-              <w:rPr>
-                <w:lang w:val="en-US"/>
-              </w:rPr>
-              <w:sym w:font="Wingdings" w:char="F0DF"/>
-            </w:r>
-            <w:r>
-              <w:rPr>
-                <w:lang w:val="en-US"/>
-              </w:rPr>
-              <w:t xml:space="preserve"> PC + 1</w:t>
-            </w:r>
-          </w:p>
-        </w:tc>
-      </w:tr>
-    </w:tbl>
-    <w:p>
-      <w:pPr>
-        <w:rPr>
-          <w:bCs/>
-          <w:lang w:val="en-US"/>
-        </w:rPr>
-      </w:pPr>
-      <w:r>
-        <w:rPr>
-          <w:b/>
-          <w:bCs/>
-          <w:lang w:val="en-US"/>
-        </w:rPr>
-        <w:t xml:space="preserve">Opcode: </w:t>
-      </w:r>
-      <w:r>
-        <w:rPr>
-          <w:bCs/>
-          <w:lang w:val="en-US"/>
-        </w:rPr>
-        <w:t xml:space="preserve">0011 0001 </w:t>
-      </w:r>
-    </w:p>
-    <w:p>
-      <w:pPr>
-        <w:rPr>
-          <w:b/>
-          <w:lang w:val="en-US"/>
-        </w:rPr>
-      </w:pPr>
-      <w:r>
-        <w:rPr>
-          <w:b/>
-          <w:lang w:val="en-US"/>
-        </w:rPr>
-        <w:t>Status Register:</w:t>
-      </w:r>
-    </w:p>
-    <w:tbl>
-      <w:tblPr>
-        <w:tblStyle w:val="Tabellenraster"/>
-        <w:tblW w:w="3832" w:type="pct"/>
-        <w:tblInd w:w="704" w:type="dxa"/>
-        <w:tblLook w:val="04A0" w:firstRow="1" w:lastRow="0" w:firstColumn="1" w:lastColumn="0" w:noHBand="0" w:noVBand="1"/>
-      </w:tblPr>
-      <w:tblGrid>
-        <w:gridCol w:w="870"/>
-        <w:gridCol w:w="869"/>
-        <w:gridCol w:w="869"/>
-        <w:gridCol w:w="869"/>
-        <w:gridCol w:w="869"/>
-        <w:gridCol w:w="869"/>
-        <w:gridCol w:w="869"/>
-        <w:gridCol w:w="869"/>
-      </w:tblGrid>
-      <w:tr>
-        <w:tc>
-          <w:tcPr>
-            <w:tcW w:w="625" w:type="pct"/>
-            <w:tcBorders>
-              <w:top w:val="nil"/>
-              <w:left w:val="nil"/>
-              <w:right w:val="nil"/>
-            </w:tcBorders>
-          </w:tcPr>
-          <w:p>
-            <w:pPr>
-              <w:jc w:val="center"/>
-              <w:rPr>
-                <w:b/>
-                <w:bCs/>
-                <w:lang w:val="en-US"/>
-              </w:rPr>
-            </w:pPr>
-          </w:p>
-        </w:tc>
-        <w:tc>
-          <w:tcPr>
-            <w:tcW w:w="625" w:type="pct"/>
-            <w:tcBorders>
-              <w:top w:val="nil"/>
-              <w:left w:val="nil"/>
-              <w:right w:val="nil"/>
-            </w:tcBorders>
-          </w:tcPr>
-          <w:p>
-            <w:pPr>
-              <w:jc w:val="center"/>
-              <w:rPr>
-                <w:b/>
-                <w:bCs/>
-                <w:lang w:val="en-US"/>
-              </w:rPr>
-            </w:pPr>
-          </w:p>
-        </w:tc>
-        <w:tc>
-          <w:tcPr>
-            <w:tcW w:w="625" w:type="pct"/>
-            <w:tcBorders>
-              <w:top w:val="nil"/>
-              <w:left w:val="nil"/>
-              <w:right w:val="nil"/>
-            </w:tcBorders>
-          </w:tcPr>
-          <w:p>
-            <w:pPr>
-              <w:jc w:val="center"/>
-              <w:rPr>
-                <w:b/>
-                <w:bCs/>
-                <w:lang w:val="en-US"/>
-              </w:rPr>
-            </w:pPr>
-          </w:p>
-        </w:tc>
-        <w:tc>
-          <w:tcPr>
-            <w:tcW w:w="625" w:type="pct"/>
-            <w:tcBorders>
-              <w:top w:val="nil"/>
-              <w:left w:val="nil"/>
-              <w:right w:val="nil"/>
-            </w:tcBorders>
-          </w:tcPr>
-          <w:p>
-            <w:pPr>
-              <w:jc w:val="center"/>
-              <w:rPr>
-                <w:b/>
-                <w:bCs/>
-                <w:lang w:val="en-US"/>
-              </w:rPr>
-            </w:pPr>
-          </w:p>
-        </w:tc>
-        <w:tc>
-          <w:tcPr>
-            <w:tcW w:w="625" w:type="pct"/>
-            <w:tcBorders>
-              <w:top w:val="nil"/>
-              <w:left w:val="nil"/>
-              <w:right w:val="nil"/>
-            </w:tcBorders>
-          </w:tcPr>
-          <w:p>
-            <w:pPr>
-              <w:jc w:val="center"/>
-              <w:rPr>
-                <w:b/>
-                <w:bCs/>
-                <w:lang w:val="en-US"/>
-              </w:rPr>
-            </w:pPr>
-          </w:p>
-        </w:tc>
-        <w:tc>
-          <w:tcPr>
-            <w:tcW w:w="625" w:type="pct"/>
-            <w:tcBorders>
-              <w:top w:val="nil"/>
-              <w:left w:val="nil"/>
-              <w:right w:val="nil"/>
-            </w:tcBorders>
-          </w:tcPr>
-          <w:p>
-            <w:pPr>
-              <w:jc w:val="center"/>
-              <w:rPr>
-                <w:b/>
-                <w:bCs/>
-                <w:lang w:val="en-US"/>
-              </w:rPr>
-            </w:pPr>
-          </w:p>
-        </w:tc>
-        <w:tc>
-          <w:tcPr>
-            <w:tcW w:w="625" w:type="pct"/>
-            <w:tcBorders>
-              <w:top w:val="nil"/>
-              <w:left w:val="nil"/>
-              <w:right w:val="nil"/>
-            </w:tcBorders>
-          </w:tcPr>
-          <w:p>
-            <w:pPr>
-              <w:jc w:val="center"/>
-              <w:rPr>
-                <w:b/>
-                <w:bCs/>
-                <w:lang w:val="en-US"/>
-              </w:rPr>
-            </w:pPr>
-            <w:r>
-              <w:rPr>
-                <w:b/>
-                <w:bCs/>
-                <w:lang w:val="en-US"/>
-              </w:rPr>
-              <w:t>O</w:t>
-            </w:r>
-          </w:p>
-        </w:tc>
-        <w:tc>
-          <w:tcPr>
-            <w:tcW w:w="626" w:type="pct"/>
-            <w:tcBorders>
-              <w:top w:val="nil"/>
-              <w:left w:val="nil"/>
-              <w:right w:val="nil"/>
-            </w:tcBorders>
-          </w:tcPr>
-          <w:p>
-            <w:pPr>
-              <w:jc w:val="center"/>
-              <w:rPr>
-                <w:b/>
-                <w:bCs/>
-                <w:lang w:val="en-US"/>
-              </w:rPr>
-            </w:pPr>
-            <w:r>
-              <w:rPr>
-                <w:b/>
-                <w:bCs/>
-                <w:lang w:val="en-US"/>
-              </w:rPr>
-              <w:t>Z</w:t>
-            </w:r>
-          </w:p>
-        </w:tc>
-      </w:tr>
-      <w:tr>
-        <w:tc>
-          <w:tcPr>
-            <w:tcW w:w="625" w:type="pct"/>
-          </w:tcPr>
-          <w:p>
-            <w:pPr>
-              <w:jc w:val="center"/>
-              <w:rPr>
-                <w:b/>
-                <w:bCs/>
-                <w:lang w:val="en-US"/>
-              </w:rPr>
-            </w:pPr>
-          </w:p>
-        </w:tc>
-        <w:tc>
-          <w:tcPr>
-            <w:tcW w:w="625" w:type="pct"/>
-          </w:tcPr>
-          <w:p>
-            <w:pPr>
-              <w:jc w:val="center"/>
-              <w:rPr>
-                <w:b/>
-                <w:bCs/>
-                <w:lang w:val="en-US"/>
-              </w:rPr>
-            </w:pPr>
-          </w:p>
-        </w:tc>
-        <w:tc>
-          <w:tcPr>
-            <w:tcW w:w="625" w:type="pct"/>
-          </w:tcPr>
-          <w:p>
-            <w:pPr>
-              <w:jc w:val="center"/>
-              <w:rPr>
-                <w:b/>
-                <w:bCs/>
-                <w:lang w:val="en-US"/>
-              </w:rPr>
-            </w:pPr>
-          </w:p>
-        </w:tc>
-        <w:tc>
-          <w:tcPr>
-            <w:tcW w:w="625" w:type="pct"/>
-          </w:tcPr>
-          <w:p>
-            <w:pPr>
-              <w:jc w:val="center"/>
-              <w:rPr>
-                <w:b/>
-                <w:bCs/>
-                <w:lang w:val="en-US"/>
-              </w:rPr>
-            </w:pPr>
-          </w:p>
-        </w:tc>
-        <w:tc>
-          <w:tcPr>
-            <w:tcW w:w="625" w:type="pct"/>
-          </w:tcPr>
-          <w:p>
-            <w:pPr>
-              <w:jc w:val="center"/>
-              <w:rPr>
-                <w:b/>
-                <w:bCs/>
-                <w:lang w:val="en-US"/>
-              </w:rPr>
-            </w:pPr>
-          </w:p>
-        </w:tc>
-        <w:tc>
-          <w:tcPr>
-            <w:tcW w:w="625" w:type="pct"/>
-          </w:tcPr>
-          <w:p>
-            <w:pPr>
-              <w:jc w:val="center"/>
-              <w:rPr>
-                <w:b/>
-                <w:bCs/>
-                <w:lang w:val="en-US"/>
-              </w:rPr>
-            </w:pPr>
-          </w:p>
-        </w:tc>
-        <w:tc>
-          <w:tcPr>
-            <w:tcW w:w="625" w:type="pct"/>
-          </w:tcPr>
-          <w:p>
-            <w:pPr>
-              <w:jc w:val="center"/>
-              <w:rPr>
-                <w:bCs/>
-                <w:lang w:val="en-US"/>
-              </w:rPr>
-            </w:pPr>
-            <w:r>
-              <w:rPr>
-                <w:bCs/>
-                <w:lang w:val="en-US"/>
-              </w:rPr>
-              <w:t>-</w:t>
-            </w:r>
-          </w:p>
-        </w:tc>
-        <w:tc>
-          <w:tcPr>
-            <w:tcW w:w="626" w:type="pct"/>
-          </w:tcPr>
-          <w:p>
-            <w:pPr>
-              <w:jc w:val="center"/>
-              <w:rPr>
-                <w:bCs/>
-                <w:lang w:val="en-US"/>
-              </w:rPr>
-            </w:pPr>
-            <w:r>
-              <w:rPr>
-                <w:bCs/>
-                <w:lang w:val="en-US"/>
-              </w:rPr>
-              <w:t>-</w:t>
-            </w:r>
-          </w:p>
-        </w:tc>
-      </w:tr>
-    </w:tbl>
-    <w:p/>
-    <w:p>
-      <w:r>
-        <w:br w:type="page"/>
-      </w:r>
-    </w:p>
-    <w:p>
-      <w:pPr>
-        <w:pStyle w:val="Instruction"/>
-      </w:pPr>
-      <w:r>
-        <w:lastRenderedPageBreak/>
-        <w:t>BR</w:t>
-      </w:r>
-      <w:r>
-        <w:t>N</w:t>
-      </w:r>
-      <w:r>
-        <w:t>Q – Branch if</w:t>
-      </w:r>
-      <w:r>
-        <w:t xml:space="preserve"> not</w:t>
-      </w:r>
-      <w:r>
-        <w:t xml:space="preserve"> equal</w:t>
-      </w:r>
-    </w:p>
-    <w:p>
-      <w:pPr>
-        <w:rPr>
-          <w:b/>
-          <w:bCs/>
-          <w:lang w:val="en-US"/>
-        </w:rPr>
-      </w:pPr>
-      <w:r>
-        <w:rPr>
-          <w:b/>
-          <w:bCs/>
-          <w:lang w:val="en-US"/>
-        </w:rPr>
-        <w:t>Description:</w:t>
-      </w:r>
-    </w:p>
-    <w:p>
-      <w:pPr>
-        <w:rPr>
-          <w:lang w:val="en-US"/>
-        </w:rPr>
-      </w:pPr>
-      <w:r>
-        <w:rPr>
-          <w:lang w:val="en-US"/>
-        </w:rPr>
-        <w:t>Conditional branch. Checks if the ACC is</w:t>
-      </w:r>
-      <w:r>
-        <w:rPr>
-          <w:lang w:val="en-US"/>
-        </w:rPr>
-        <w:t>n’t</w:t>
-      </w:r>
-      <w:r>
-        <w:rPr>
-          <w:lang w:val="en-US"/>
-        </w:rPr>
-        <w:t xml:space="preserve"> equal to a value and branches to the absolute if true.</w:t>
-      </w:r>
-    </w:p>
-    <w:p>
-      <w:pPr>
-        <w:rPr>
-          <w:vertAlign w:val="subscript"/>
-          <w:lang w:val="en-US"/>
-        </w:rPr>
-      </w:pPr>
-      <w:r>
-        <w:rPr>
-          <w:b/>
-          <w:lang w:val="en-US"/>
-        </w:rPr>
-        <w:t xml:space="preserve">Operation: </w:t>
-      </w:r>
-      <w:r>
-        <w:rPr>
-          <w:lang w:val="en-US"/>
-        </w:rPr>
-        <w:t xml:space="preserve">If ACC </w:t>
-      </w:r>
-      <w:r>
-        <w:rPr>
-          <w:rFonts w:ascii="Calibri" w:hAnsi="Calibri" w:cs="Calibri"/>
-          <w:lang w:val="en-US"/>
-        </w:rPr>
-        <w:t>≠</w:t>
-      </w:r>
-      <w:r>
-        <w:rPr>
-          <w:lang w:val="en-US"/>
-        </w:rPr>
-        <w:t xml:space="preserve"> K then PC </w:t>
-      </w:r>
-      <w:r>
-        <w:rPr>
-          <w:lang w:val="en-US"/>
-        </w:rPr>
-        <w:sym w:font="Wingdings" w:char="F0DF"/>
-      </w:r>
-      <w:r>
-        <w:rPr>
-          <w:lang w:val="en-US"/>
-        </w:rPr>
-        <w:t xml:space="preserve"> k else PC </w:t>
-      </w:r>
-      <w:r>
-        <w:rPr>
-          <w:lang w:val="en-US"/>
-        </w:rPr>
-        <w:sym w:font="Wingdings" w:char="F0DF"/>
-      </w:r>
-      <w:r>
-        <w:rPr>
-          <w:lang w:val="en-US"/>
-        </w:rPr>
-        <w:t xml:space="preserve"> PC + 1</w:t>
+        <w:t xml:space="preserve"> </w:t>
+      </w:r>
+      <w:proofErr w:type="spellStart"/>
+      <w:r>
+        <w:rPr>
+          <w:lang w:val="en-US"/>
+        </w:rPr>
+        <w:t>PC</w:t>
+      </w:r>
+      <w:proofErr w:type="spellEnd"/>
+      <w:r>
+        <w:rPr>
+          <w:lang w:val="en-US"/>
+        </w:rPr>
+        <w:t xml:space="preserve"> + 1</w:t>
       </w:r>
     </w:p>
     <w:tbl>
@@ -13004,7 +12476,21 @@
               <w:rPr>
                 <w:lang w:val="en-US"/>
               </w:rPr>
-              <w:t xml:space="preserve"> PC + 1</w:t>
+              <w:t xml:space="preserve"> </w:t>
+            </w:r>
+            <w:proofErr w:type="spellStart"/>
+            <w:r>
+              <w:rPr>
+                <w:lang w:val="en-US"/>
+              </w:rPr>
+              <w:t>PC</w:t>
+            </w:r>
+            <w:proofErr w:type="spellEnd"/>
+            <w:r>
+              <w:rPr>
+                <w:lang w:val="en-US"/>
+              </w:rPr>
+              <w:t xml:space="preserve"> + 1</w:t>
             </w:r>
           </w:p>
         </w:tc>
@@ -13390,13 +12876,7 @@
       </w:pPr>
       <w:r>
         <w:lastRenderedPageBreak/>
-        <w:t>CALL</w:t>
-      </w:r>
-      <w:r>
-        <w:t xml:space="preserve"> – </w:t>
-      </w:r>
-      <w:r>
-        <w:t>Call subroutine</w:t>
+        <w:t>BRNQ – Branch if not equal</w:t>
       </w:r>
     </w:p>
     <w:p>
@@ -13426,19 +12906,19 @@
         <w:rPr>
           <w:lang w:val="en-US"/>
         </w:rPr>
-        <w:t>Calls a subroutine at a specific memory address and creates a stack</w:t>
-      </w:r>
-      <w:r>
-        <w:rPr>
-          <w:lang w:val="en-US"/>
-        </w:rPr>
-        <w:t xml:space="preserve"> </w:t>
-      </w:r>
-      <w:r>
-        <w:rPr>
-          <w:lang w:val="en-US"/>
-        </w:rPr>
-        <w:t>frame.</w:t>
+        <w:t xml:space="preserve">Conditional branch. Checks if the ACC </w:t>
+      </w:r>
+      <w:r>
+        <w:rPr>
+          <w:lang w:val="en-US"/>
+        </w:rPr>
+        <w:t>is not</w:t>
+      </w:r>
+      <w:r>
+        <w:rPr>
+          <w:lang w:val="en-US"/>
+        </w:rPr>
+        <w:t xml:space="preserve"> equal to a value and branches to the absolute if true.</w:t>
       </w:r>
     </w:p>
     <w:p>
@@ -13459,7 +12939,20 @@
         <w:rPr>
           <w:lang w:val="en-US"/>
         </w:rPr>
-        <w:t xml:space="preserve">SF, PC </w:t>
+        <w:t xml:space="preserve">If ACC </w:t>
+      </w:r>
+      <w:r>
+        <w:rPr>
+          <w:rFonts w:ascii="Calibri" w:hAnsi="Calibri" w:cs="Calibri"/>
+          <w:lang w:val="en-US"/>
+        </w:rPr>
+        <w:t>≠</w:t>
+      </w:r>
+      <w:r>
+        <w:rPr>
+          <w:lang w:val="en-US"/>
+        </w:rPr>
+        <w:t xml:space="preserve"> K then PC </w:t>
       </w:r>
       <w:r>
         <w:rPr>
@@ -13471,7 +12964,33 @@
         <w:rPr>
           <w:lang w:val="en-US"/>
         </w:rPr>
-        <w:t xml:space="preserve"> k</w:t>
+        <w:t xml:space="preserve"> k else PC </w:t>
+      </w:r>
+      <w:r>
+        <w:rPr>
+          <w:lang w:val="en-US"/>
+        </w:rPr>
+        <w:sym w:font="Wingdings" w:char="F0DF"/>
+      </w:r>
+      <w:r>
+        <w:rPr>
+          <w:lang w:val="en-US"/>
+        </w:rPr>
+        <w:t xml:space="preserve"> </w:t>
+      </w:r>
+      <w:proofErr w:type="spellStart"/>
+      <w:r>
+        <w:rPr>
+          <w:lang w:val="en-US"/>
+        </w:rPr>
+        <w:t>PC</w:t>
+      </w:r>
+      <w:proofErr w:type="spellEnd"/>
+      <w:r>
+        <w:rPr>
+          <w:lang w:val="en-US"/>
+        </w:rPr>
+        <w:t xml:space="preserve"> + 1</w:t>
       </w:r>
     </w:p>
     <w:tbl>
@@ -13571,13 +13090,7 @@
               <w:rPr>
                 <w:lang w:val="en-US"/>
               </w:rPr>
-              <w:t>CALL</w:t>
-            </w:r>
-            <w:r>
-              <w:rPr>
-                <w:lang w:val="en-US"/>
-              </w:rPr>
-              <w:t xml:space="preserve"> k</w:t>
+              <w:t>BRBC K, k</w:t>
             </w:r>
           </w:p>
         </w:tc>
@@ -13585,6 +13098,63 @@
           <w:tcPr>
             <w:tcW w:w="3021" w:type="dxa"/>
           </w:tcPr>
+          <w:p>
+            <w:pPr>
+              <w:rPr>
+                <w:lang w:val="en-US"/>
+              </w:rPr>
+            </w:pPr>
+            <m:oMathPara>
+              <m:oMathParaPr>
+                <m:jc m:val="left"/>
+              </m:oMathParaPr>
+              <m:oMath>
+                <m:r>
+                  <w:rPr>
+                    <w:rFonts w:ascii="Cambria Math" w:hAnsi="Cambria Math"/>
+                    <w:lang w:val="en-US"/>
+                  </w:rPr>
+                  <m:t xml:space="preserve"> 0 ≤ K ≤ </m:t>
+                </m:r>
+                <m:sSup>
+                  <m:sSupPr>
+                    <m:ctrlPr>
+                      <w:rPr>
+                        <w:rFonts w:ascii="Cambria Math" w:hAnsi="Cambria Math"/>
+                        <w:i/>
+                        <w:lang w:val="en-US"/>
+                      </w:rPr>
+                    </m:ctrlPr>
+                  </m:sSupPr>
+                  <m:e>
+                    <m:r>
+                      <w:rPr>
+                        <w:rFonts w:ascii="Cambria Math" w:hAnsi="Cambria Math"/>
+                        <w:lang w:val="en-US"/>
+                      </w:rPr>
+                      <m:t>2</m:t>
+                    </m:r>
+                  </m:e>
+                  <m:sup>
+                    <m:r>
+                      <w:rPr>
+                        <w:rFonts w:ascii="Cambria Math" w:hAnsi="Cambria Math"/>
+                        <w:lang w:val="en-US"/>
+                      </w:rPr>
+                      <m:t>32</m:t>
+                    </m:r>
+                  </m:sup>
+                </m:sSup>
+                <m:r>
+                  <w:rPr>
+                    <w:rFonts w:ascii="Cambria Math" w:hAnsi="Cambria Math"/>
+                    <w:lang w:val="en-US"/>
+                  </w:rPr>
+                  <m:t>-1</m:t>
+                </m:r>
+              </m:oMath>
+            </m:oMathPara>
+          </w:p>
           <w:p>
             <w:pPr>
               <w:rPr>
@@ -13636,6 +13206,45 @@
               <w:t xml:space="preserve"> k</w:t>
             </w:r>
           </w:p>
+          <w:p>
+            <w:pPr>
+              <w:rPr>
+                <w:lang w:val="en-US"/>
+              </w:rPr>
+            </w:pPr>
+            <w:r>
+              <w:rPr>
+                <w:lang w:val="en-US"/>
+              </w:rPr>
+              <w:t xml:space="preserve">PC </w:t>
+            </w:r>
+            <w:r>
+              <w:rPr>
+                <w:lang w:val="en-US"/>
+              </w:rPr>
+              <w:sym w:font="Wingdings" w:char="F0DF"/>
+            </w:r>
+            <w:r>
+              <w:rPr>
+                <w:lang w:val="en-US"/>
+              </w:rPr>
+              <w:t xml:space="preserve"> </w:t>
+            </w:r>
+            <w:proofErr w:type="spellStart"/>
+            <w:r>
+              <w:rPr>
+                <w:lang w:val="en-US"/>
+              </w:rPr>
+              <w:t>PC</w:t>
+            </w:r>
+            <w:proofErr w:type="spellEnd"/>
+            <w:r>
+              <w:rPr>
+                <w:lang w:val="en-US"/>
+              </w:rPr>
+              <w:t xml:space="preserve"> + 1</w:t>
+            </w:r>
+          </w:p>
         </w:tc>
       </w:tr>
     </w:tbl>
@@ -13659,35 +13268,7 @@
           <w:bCs/>
           <w:lang w:val="en-US"/>
         </w:rPr>
-        <w:t>00</w:t>
-      </w:r>
-      <w:r>
-        <w:rPr>
-          <w:bCs/>
-          <w:lang w:val="en-US"/>
-        </w:rPr>
-        <w:t>00</w:t>
-      </w:r>
-      <w:r>
-        <w:rPr>
-          <w:bCs/>
-          <w:lang w:val="en-US"/>
-        </w:rPr>
-        <w:t xml:space="preserve"> 00</w:t>
-      </w:r>
-      <w:r>
-        <w:rPr>
-          <w:bCs/>
-          <w:lang w:val="en-US"/>
-        </w:rPr>
-        <w:t>10</w:t>
-      </w:r>
-      <w:r>
-        <w:rPr>
-          <w:bCs/>
-          <w:lang w:val="en-US"/>
-        </w:rPr>
-        <w:t xml:space="preserve"> </w:t>
+        <w:t xml:space="preserve">0011 0001 </w:t>
       </w:r>
     </w:p>
     <w:p>
@@ -14047,16 +13628,7 @@
       </w:pPr>
       <w:r>
         <w:lastRenderedPageBreak/>
-        <w:t>CALL</w:t>
-      </w:r>
-      <w:r>
-        <w:t>R</w:t>
-      </w:r>
-      <w:r>
-        <w:t xml:space="preserve"> – Call subroutine</w:t>
-      </w:r>
-      <w:r>
-        <w:t xml:space="preserve"> from register</w:t>
+        <w:t>CALL – Call subroutine</w:t>
       </w:r>
     </w:p>
     <w:p>
@@ -14086,19 +13658,19 @@
         <w:rPr>
           <w:lang w:val="en-US"/>
         </w:rPr>
-        <w:t xml:space="preserve">Calls a subroutine at a specific memory address </w:t>
-      </w:r>
-      <w:r>
-        <w:rPr>
-          <w:lang w:val="en-US"/>
-        </w:rPr>
-        <w:t xml:space="preserve">from a register </w:t>
-      </w:r>
-      <w:r>
-        <w:rPr>
-          <w:lang w:val="en-US"/>
-        </w:rPr>
-        <w:t>and creates a stack frame.</w:t>
+        <w:t>Calls a subroutine at a specific memory address and creates a stack</w:t>
+      </w:r>
+      <w:r>
+        <w:rPr>
+          <w:lang w:val="en-US"/>
+        </w:rPr>
+        <w:t xml:space="preserve"> </w:t>
+      </w:r>
+      <w:r>
+        <w:rPr>
+          <w:lang w:val="en-US"/>
+        </w:rPr>
+        <w:t>frame.</w:t>
       </w:r>
     </w:p>
     <w:p>
@@ -14237,12 +13809,6 @@
               <w:rPr>
                 <w:lang w:val="en-US"/>
               </w:rPr>
-              <w:t>R</w:t>
-            </w:r>
-            <w:r>
-              <w:rPr>
-                <w:lang w:val="en-US"/>
-              </w:rPr>
               <w:t xml:space="preserve"> k</w:t>
             </w:r>
           </w:p>
@@ -14325,14 +13891,28 @@
           <w:bCs/>
           <w:lang w:val="en-US"/>
         </w:rPr>
-        <w:t>0000 001</w:t>
+        <w:t>00</w:t>
       </w:r>
       <w:r>
         <w:rPr>
           <w:bCs/>
           <w:lang w:val="en-US"/>
         </w:rPr>
-        <w:t>1</w:t>
+        <w:t>00</w:t>
+      </w:r>
+      <w:r>
+        <w:rPr>
+          <w:bCs/>
+          <w:lang w:val="en-US"/>
+        </w:rPr>
+        <w:t xml:space="preserve"> 00</w:t>
+      </w:r>
+      <w:r>
+        <w:rPr>
+          <w:bCs/>
+          <w:lang w:val="en-US"/>
+        </w:rPr>
+        <w:t>10</w:t>
       </w:r>
       <w:r>
         <w:rPr>
@@ -14699,16 +14279,7 @@
       </w:pPr>
       <w:r>
         <w:lastRenderedPageBreak/>
-        <w:t>RET</w:t>
-      </w:r>
-      <w:r>
-        <w:t xml:space="preserve"> – </w:t>
-      </w:r>
-      <w:r>
-        <w:t>Return from</w:t>
-      </w:r>
-      <w:r>
-        <w:t xml:space="preserve"> subroutine</w:t>
+        <w:t>CALLR – Call subroutine from register</w:t>
       </w:r>
     </w:p>
     <w:p>
@@ -14738,13 +14309,638 @@
         <w:rPr>
           <w:lang w:val="en-US"/>
         </w:rPr>
-        <w:t>Recovers the stack frame and returns from the subroutine</w:t>
-      </w:r>
-      <w:r>
-        <w:rPr>
-          <w:lang w:val="en-US"/>
-        </w:rPr>
-        <w:t>.</w:t>
+        <w:t>Calls a subroutine at a specific memory address from a register and creates a stack frame.</w:t>
+      </w:r>
+    </w:p>
+    <w:p>
+      <w:pPr>
+        <w:rPr>
+          <w:vertAlign w:val="subscript"/>
+          <w:lang w:val="en-US"/>
+        </w:rPr>
+      </w:pPr>
+      <w:r>
+        <w:rPr>
+          <w:b/>
+          <w:lang w:val="en-US"/>
+        </w:rPr>
+        <w:t xml:space="preserve">Operation: </w:t>
+      </w:r>
+      <w:r>
+        <w:rPr>
+          <w:lang w:val="en-US"/>
+        </w:rPr>
+        <w:t xml:space="preserve">SF, PC </w:t>
+      </w:r>
+      <w:r>
+        <w:rPr>
+          <w:lang w:val="en-US"/>
+        </w:rPr>
+        <w:sym w:font="Wingdings" w:char="F0DF"/>
+      </w:r>
+      <w:r>
+        <w:rPr>
+          <w:lang w:val="en-US"/>
+        </w:rPr>
+        <w:t xml:space="preserve"> k</w:t>
+      </w:r>
+    </w:p>
+    <w:tbl>
+      <w:tblPr>
+        <w:tblStyle w:val="Tabellenraster"/>
+        <w:tblW w:w="0" w:type="auto"/>
+        <w:tblBorders>
+          <w:top w:val="none" w:sz="0" w:space="0" w:color="auto"/>
+          <w:left w:val="none" w:sz="0" w:space="0" w:color="auto"/>
+          <w:bottom w:val="none" w:sz="0" w:space="0" w:color="auto"/>
+          <w:right w:val="none" w:sz="0" w:space="0" w:color="auto"/>
+          <w:insideH w:val="none" w:sz="0" w:space="0" w:color="auto"/>
+          <w:insideV w:val="none" w:sz="0" w:space="0" w:color="auto"/>
+        </w:tblBorders>
+        <w:tblLook w:val="04A0" w:firstRow="1" w:lastRow="0" w:firstColumn="1" w:lastColumn="0" w:noHBand="0" w:noVBand="1"/>
+      </w:tblPr>
+      <w:tblGrid>
+        <w:gridCol w:w="3020"/>
+        <w:gridCol w:w="3021"/>
+        <w:gridCol w:w="3021"/>
+      </w:tblGrid>
+      <w:tr>
+        <w:tc>
+          <w:tcPr>
+            <w:tcW w:w="3020" w:type="dxa"/>
+          </w:tcPr>
+          <w:p>
+            <w:pPr>
+              <w:rPr>
+                <w:b/>
+                <w:lang w:val="en-US"/>
+              </w:rPr>
+            </w:pPr>
+            <w:r>
+              <w:rPr>
+                <w:b/>
+                <w:lang w:val="en-US"/>
+              </w:rPr>
+              <w:t>Syntax</w:t>
+            </w:r>
+          </w:p>
+        </w:tc>
+        <w:tc>
+          <w:tcPr>
+            <w:tcW w:w="3021" w:type="dxa"/>
+          </w:tcPr>
+          <w:p>
+            <w:pPr>
+              <w:rPr>
+                <w:b/>
+                <w:lang w:val="en-US"/>
+              </w:rPr>
+            </w:pPr>
+            <w:r>
+              <w:rPr>
+                <w:b/>
+                <w:lang w:val="en-US"/>
+              </w:rPr>
+              <w:t>Operands</w:t>
+            </w:r>
+          </w:p>
+        </w:tc>
+        <w:tc>
+          <w:tcPr>
+            <w:tcW w:w="3021" w:type="dxa"/>
+          </w:tcPr>
+          <w:p>
+            <w:pPr>
+              <w:rPr>
+                <w:b/>
+                <w:lang w:val="en-US"/>
+              </w:rPr>
+            </w:pPr>
+            <w:r>
+              <w:rPr>
+                <w:b/>
+                <w:lang w:val="en-US"/>
+              </w:rPr>
+              <w:t>Program counter</w:t>
+            </w:r>
+          </w:p>
+        </w:tc>
+      </w:tr>
+      <w:tr>
+        <w:tc>
+          <w:tcPr>
+            <w:tcW w:w="3020" w:type="dxa"/>
+          </w:tcPr>
+          <w:p>
+            <w:pPr>
+              <w:spacing w:line="360" w:lineRule="auto"/>
+              <w:rPr>
+                <w:lang w:val="en-US"/>
+              </w:rPr>
+            </w:pPr>
+            <w:r>
+              <w:rPr>
+                <w:lang w:val="en-US"/>
+              </w:rPr>
+              <w:t>CALL</w:t>
+            </w:r>
+            <w:r>
+              <w:rPr>
+                <w:lang w:val="en-US"/>
+              </w:rPr>
+              <w:t>R</w:t>
+            </w:r>
+            <w:r>
+              <w:rPr>
+                <w:lang w:val="en-US"/>
+              </w:rPr>
+              <w:t xml:space="preserve"> k</w:t>
+            </w:r>
+          </w:p>
+        </w:tc>
+        <w:tc>
+          <w:tcPr>
+            <w:tcW w:w="3021" w:type="dxa"/>
+          </w:tcPr>
+          <w:p>
+            <w:pPr>
+              <w:rPr>
+                <w:lang w:val="en-US"/>
+              </w:rPr>
+            </w:pPr>
+            <m:oMathPara>
+              <m:oMathParaPr>
+                <m:jc m:val="left"/>
+              </m:oMathParaPr>
+              <m:oMath>
+                <m:r>
+                  <w:rPr>
+                    <w:rFonts w:ascii="Cambria Math" w:hAnsi="Cambria Math"/>
+                    <w:lang w:val="en-US"/>
+                  </w:rPr>
+                  <m:t>0≤k≤mX</m:t>
+                </m:r>
+              </m:oMath>
+            </m:oMathPara>
+          </w:p>
+        </w:tc>
+        <w:tc>
+          <w:tcPr>
+            <w:tcW w:w="3021" w:type="dxa"/>
+          </w:tcPr>
+          <w:p>
+            <w:pPr>
+              <w:rPr>
+                <w:lang w:val="en-US"/>
+              </w:rPr>
+            </w:pPr>
+            <w:r>
+              <w:rPr>
+                <w:lang w:val="en-US"/>
+              </w:rPr>
+              <w:t xml:space="preserve">PC </w:t>
+            </w:r>
+            <w:r>
+              <w:rPr>
+                <w:lang w:val="en-US"/>
+              </w:rPr>
+              <w:sym w:font="Wingdings" w:char="F0DF"/>
+            </w:r>
+            <w:r>
+              <w:rPr>
+                <w:lang w:val="en-US"/>
+              </w:rPr>
+              <w:t xml:space="preserve"> k</w:t>
+            </w:r>
+          </w:p>
+        </w:tc>
+      </w:tr>
+    </w:tbl>
+    <w:p>
+      <w:pPr>
+        <w:rPr>
+          <w:bCs/>
+          <w:lang w:val="en-US"/>
+        </w:rPr>
+      </w:pPr>
+      <w:r>
+        <w:rPr>
+          <w:b/>
+          <w:bCs/>
+          <w:lang w:val="en-US"/>
+        </w:rPr>
+        <w:t xml:space="preserve">Opcode: </w:t>
+      </w:r>
+      <w:r>
+        <w:rPr>
+          <w:bCs/>
+          <w:lang w:val="en-US"/>
+        </w:rPr>
+        <w:t>0000 001</w:t>
+      </w:r>
+      <w:r>
+        <w:rPr>
+          <w:bCs/>
+          <w:lang w:val="en-US"/>
+        </w:rPr>
+        <w:t>1</w:t>
+      </w:r>
+      <w:r>
+        <w:rPr>
+          <w:bCs/>
+          <w:lang w:val="en-US"/>
+        </w:rPr>
+        <w:t xml:space="preserve"> </w:t>
+      </w:r>
+    </w:p>
+    <w:p>
+      <w:pPr>
+        <w:rPr>
+          <w:b/>
+          <w:lang w:val="en-US"/>
+        </w:rPr>
+      </w:pPr>
+      <w:r>
+        <w:rPr>
+          <w:b/>
+          <w:lang w:val="en-US"/>
+        </w:rPr>
+        <w:t>Status Register:</w:t>
+      </w:r>
+    </w:p>
+    <w:tbl>
+      <w:tblPr>
+        <w:tblStyle w:val="Tabellenraster"/>
+        <w:tblW w:w="3832" w:type="pct"/>
+        <w:tblInd w:w="704" w:type="dxa"/>
+        <w:tblLook w:val="04A0" w:firstRow="1" w:lastRow="0" w:firstColumn="1" w:lastColumn="0" w:noHBand="0" w:noVBand="1"/>
+      </w:tblPr>
+      <w:tblGrid>
+        <w:gridCol w:w="870"/>
+        <w:gridCol w:w="869"/>
+        <w:gridCol w:w="869"/>
+        <w:gridCol w:w="869"/>
+        <w:gridCol w:w="869"/>
+        <w:gridCol w:w="869"/>
+        <w:gridCol w:w="869"/>
+        <w:gridCol w:w="869"/>
+      </w:tblGrid>
+      <w:tr>
+        <w:tc>
+          <w:tcPr>
+            <w:tcW w:w="625" w:type="pct"/>
+            <w:tcBorders>
+              <w:top w:val="nil"/>
+              <w:left w:val="nil"/>
+              <w:right w:val="nil"/>
+            </w:tcBorders>
+          </w:tcPr>
+          <w:p>
+            <w:pPr>
+              <w:jc w:val="center"/>
+              <w:rPr>
+                <w:b/>
+                <w:bCs/>
+                <w:lang w:val="en-US"/>
+              </w:rPr>
+            </w:pPr>
+          </w:p>
+        </w:tc>
+        <w:tc>
+          <w:tcPr>
+            <w:tcW w:w="625" w:type="pct"/>
+            <w:tcBorders>
+              <w:top w:val="nil"/>
+              <w:left w:val="nil"/>
+              <w:right w:val="nil"/>
+            </w:tcBorders>
+          </w:tcPr>
+          <w:p>
+            <w:pPr>
+              <w:jc w:val="center"/>
+              <w:rPr>
+                <w:b/>
+                <w:bCs/>
+                <w:lang w:val="en-US"/>
+              </w:rPr>
+            </w:pPr>
+          </w:p>
+        </w:tc>
+        <w:tc>
+          <w:tcPr>
+            <w:tcW w:w="625" w:type="pct"/>
+            <w:tcBorders>
+              <w:top w:val="nil"/>
+              <w:left w:val="nil"/>
+              <w:right w:val="nil"/>
+            </w:tcBorders>
+          </w:tcPr>
+          <w:p>
+            <w:pPr>
+              <w:jc w:val="center"/>
+              <w:rPr>
+                <w:b/>
+                <w:bCs/>
+                <w:lang w:val="en-US"/>
+              </w:rPr>
+            </w:pPr>
+          </w:p>
+        </w:tc>
+        <w:tc>
+          <w:tcPr>
+            <w:tcW w:w="625" w:type="pct"/>
+            <w:tcBorders>
+              <w:top w:val="nil"/>
+              <w:left w:val="nil"/>
+              <w:right w:val="nil"/>
+            </w:tcBorders>
+          </w:tcPr>
+          <w:p>
+            <w:pPr>
+              <w:jc w:val="center"/>
+              <w:rPr>
+                <w:b/>
+                <w:bCs/>
+                <w:lang w:val="en-US"/>
+              </w:rPr>
+            </w:pPr>
+          </w:p>
+        </w:tc>
+        <w:tc>
+          <w:tcPr>
+            <w:tcW w:w="625" w:type="pct"/>
+            <w:tcBorders>
+              <w:top w:val="nil"/>
+              <w:left w:val="nil"/>
+              <w:right w:val="nil"/>
+            </w:tcBorders>
+          </w:tcPr>
+          <w:p>
+            <w:pPr>
+              <w:jc w:val="center"/>
+              <w:rPr>
+                <w:b/>
+                <w:bCs/>
+                <w:lang w:val="en-US"/>
+              </w:rPr>
+            </w:pPr>
+          </w:p>
+        </w:tc>
+        <w:tc>
+          <w:tcPr>
+            <w:tcW w:w="625" w:type="pct"/>
+            <w:tcBorders>
+              <w:top w:val="nil"/>
+              <w:left w:val="nil"/>
+              <w:right w:val="nil"/>
+            </w:tcBorders>
+          </w:tcPr>
+          <w:p>
+            <w:pPr>
+              <w:jc w:val="center"/>
+              <w:rPr>
+                <w:b/>
+                <w:bCs/>
+                <w:lang w:val="en-US"/>
+              </w:rPr>
+            </w:pPr>
+          </w:p>
+        </w:tc>
+        <w:tc>
+          <w:tcPr>
+            <w:tcW w:w="625" w:type="pct"/>
+            <w:tcBorders>
+              <w:top w:val="nil"/>
+              <w:left w:val="nil"/>
+              <w:right w:val="nil"/>
+            </w:tcBorders>
+          </w:tcPr>
+          <w:p>
+            <w:pPr>
+              <w:jc w:val="center"/>
+              <w:rPr>
+                <w:b/>
+                <w:bCs/>
+                <w:lang w:val="en-US"/>
+              </w:rPr>
+            </w:pPr>
+            <w:r>
+              <w:rPr>
+                <w:b/>
+                <w:bCs/>
+                <w:lang w:val="en-US"/>
+              </w:rPr>
+              <w:t>O</w:t>
+            </w:r>
+          </w:p>
+        </w:tc>
+        <w:tc>
+          <w:tcPr>
+            <w:tcW w:w="626" w:type="pct"/>
+            <w:tcBorders>
+              <w:top w:val="nil"/>
+              <w:left w:val="nil"/>
+              <w:right w:val="nil"/>
+            </w:tcBorders>
+          </w:tcPr>
+          <w:p>
+            <w:pPr>
+              <w:jc w:val="center"/>
+              <w:rPr>
+                <w:b/>
+                <w:bCs/>
+                <w:lang w:val="en-US"/>
+              </w:rPr>
+            </w:pPr>
+            <w:r>
+              <w:rPr>
+                <w:b/>
+                <w:bCs/>
+                <w:lang w:val="en-US"/>
+              </w:rPr>
+              <w:t>Z</w:t>
+            </w:r>
+          </w:p>
+        </w:tc>
+      </w:tr>
+      <w:tr>
+        <w:tc>
+          <w:tcPr>
+            <w:tcW w:w="625" w:type="pct"/>
+          </w:tcPr>
+          <w:p>
+            <w:pPr>
+              <w:jc w:val="center"/>
+              <w:rPr>
+                <w:b/>
+                <w:bCs/>
+                <w:lang w:val="en-US"/>
+              </w:rPr>
+            </w:pPr>
+          </w:p>
+        </w:tc>
+        <w:tc>
+          <w:tcPr>
+            <w:tcW w:w="625" w:type="pct"/>
+          </w:tcPr>
+          <w:p>
+            <w:pPr>
+              <w:jc w:val="center"/>
+              <w:rPr>
+                <w:b/>
+                <w:bCs/>
+                <w:lang w:val="en-US"/>
+              </w:rPr>
+            </w:pPr>
+          </w:p>
+        </w:tc>
+        <w:tc>
+          <w:tcPr>
+            <w:tcW w:w="625" w:type="pct"/>
+          </w:tcPr>
+          <w:p>
+            <w:pPr>
+              <w:jc w:val="center"/>
+              <w:rPr>
+                <w:b/>
+                <w:bCs/>
+                <w:lang w:val="en-US"/>
+              </w:rPr>
+            </w:pPr>
+          </w:p>
+        </w:tc>
+        <w:tc>
+          <w:tcPr>
+            <w:tcW w:w="625" w:type="pct"/>
+          </w:tcPr>
+          <w:p>
+            <w:pPr>
+              <w:jc w:val="center"/>
+              <w:rPr>
+                <w:b/>
+                <w:bCs/>
+                <w:lang w:val="en-US"/>
+              </w:rPr>
+            </w:pPr>
+          </w:p>
+        </w:tc>
+        <w:tc>
+          <w:tcPr>
+            <w:tcW w:w="625" w:type="pct"/>
+          </w:tcPr>
+          <w:p>
+            <w:pPr>
+              <w:jc w:val="center"/>
+              <w:rPr>
+                <w:b/>
+                <w:bCs/>
+                <w:lang w:val="en-US"/>
+              </w:rPr>
+            </w:pPr>
+          </w:p>
+        </w:tc>
+        <w:tc>
+          <w:tcPr>
+            <w:tcW w:w="625" w:type="pct"/>
+          </w:tcPr>
+          <w:p>
+            <w:pPr>
+              <w:jc w:val="center"/>
+              <w:rPr>
+                <w:b/>
+                <w:bCs/>
+                <w:lang w:val="en-US"/>
+              </w:rPr>
+            </w:pPr>
+          </w:p>
+        </w:tc>
+        <w:tc>
+          <w:tcPr>
+            <w:tcW w:w="625" w:type="pct"/>
+          </w:tcPr>
+          <w:p>
+            <w:pPr>
+              <w:jc w:val="center"/>
+              <w:rPr>
+                <w:bCs/>
+                <w:lang w:val="en-US"/>
+              </w:rPr>
+            </w:pPr>
+            <w:r>
+              <w:rPr>
+                <w:bCs/>
+                <w:lang w:val="en-US"/>
+              </w:rPr>
+              <w:t>-</w:t>
+            </w:r>
+          </w:p>
+        </w:tc>
+        <w:tc>
+          <w:tcPr>
+            <w:tcW w:w="626" w:type="pct"/>
+          </w:tcPr>
+          <w:p>
+            <w:pPr>
+              <w:jc w:val="center"/>
+              <w:rPr>
+                <w:bCs/>
+                <w:lang w:val="en-US"/>
+              </w:rPr>
+            </w:pPr>
+            <w:r>
+              <w:rPr>
+                <w:bCs/>
+                <w:lang w:val="en-US"/>
+              </w:rPr>
+              <w:t>-</w:t>
+            </w:r>
+          </w:p>
+        </w:tc>
+      </w:tr>
+    </w:tbl>
+    <w:p/>
+    <w:p>
+      <w:r>
+        <w:br w:type="page"/>
+      </w:r>
+    </w:p>
+    <w:p>
+      <w:pPr>
+        <w:pStyle w:val="Instruction"/>
+      </w:pPr>
+      <w:r>
+        <w:lastRenderedPageBreak/>
+        <w:t>RET – Return from subroutine</w:t>
+      </w:r>
+    </w:p>
+    <w:p>
+      <w:pPr>
+        <w:rPr>
+          <w:b/>
+          <w:bCs/>
+          <w:lang w:val="en-US"/>
+        </w:rPr>
+      </w:pPr>
+      <w:r>
+        <w:rPr>
+          <w:b/>
+          <w:bCs/>
+          <w:lang w:val="en-US"/>
+        </w:rPr>
+        <w:t>Description:</w:t>
+      </w:r>
+    </w:p>
+    <w:p>
+      <w:pPr>
+        <w:rPr>
+          <w:lang w:val="en-US"/>
+        </w:rPr>
+      </w:pPr>
+      <w:r>
+        <w:rPr>
+          <w:lang w:val="en-US"/>
+        </w:rPr>
+        <w:t>Recovers the stack frame and returns from the subroutine.</w:t>
       </w:r>
     </w:p>
     <w:p>
@@ -16427,7 +16623,6 @@
       </w:docPartPr>
       <w:docPartBody>
         <w:p>
-          <w:pPr/>
           <w:r>
             <w:rPr>
               <w:rFonts w:asciiTheme="majorHAnsi" w:eastAsiaTheme="majorEastAsia" w:hAnsiTheme="majorHAnsi" w:cstheme="majorBidi"/>
@@ -16457,7 +16652,6 @@
       </w:docPartPr>
       <w:docPartBody>
         <w:p>
-          <w:pPr/>
           <w:r>
             <w:rPr>
               <w:color w:val="2F5496" w:themeColor="accent1" w:themeShade="BF"/>
@@ -16560,6 +16754,7 @@
   </w:compat>
   <w:rsids>
     <w:rsidRoot w:val="00697A7D"/>
+    <w:rsid w:val="00462199"/>
     <w:rsid w:val="004D06F1"/>
     <w:rsid w:val="00697A7D"/>
     <w:rsid w:val="00B07093"/>
@@ -17022,14 +17217,6 @@
       <w:color w:val="808080"/>
     </w:rPr>
   </w:style>
-  <w:style w:type="paragraph" w:customStyle="1" w:styleId="E101AA4B82B94E0489263F316B66C925">
-    <w:name w:val="E101AA4B82B94E0489263F316B66C925"/>
-    <w:rsid w:val="00697A7D"/>
-  </w:style>
-  <w:style w:type="paragraph" w:customStyle="1" w:styleId="7ECF8A3475034C0A86F2F6810E72927B">
-    <w:name w:val="7ECF8A3475034C0A86F2F6810E72927B"/>
-    <w:rsid w:val="00697A7D"/>
-  </w:style>
 </w:styles>
 </file>
 

</xml_diff>